<commit_message>
Wording changes to descriptions
</commit_message>
<xml_diff>
--- a/Team Resources/Defintion of Ready and Done.docx
+++ b/Team Resources/Defintion of Ready and Done.docx
@@ -93,7 +93,14 @@
           <w:b/>
           <w:bCs/>
         </w:rPr>
-        <w:t xml:space="preserve">but it was felt it was important to highlight the need for </w:t>
+        <w:t>as</w:t>
+      </w:r>
+      <w:r>
+        <w:rPr>
+          <w:b/>
+          <w:bCs/>
+        </w:rPr>
+        <w:t xml:space="preserve"> it was felt it was important to highlight the need for </w:t>
       </w:r>
       <w:r>
         <w:rPr>
@@ -223,7 +230,35 @@
           <w:b/>
           <w:bCs/>
         </w:rPr>
-        <w:t xml:space="preserve">enter the sprint-backlog if it’s deemed to be valuable as part of the next sprint. </w:t>
+        <w:t xml:space="preserve">enter the sprint-backlog if it’s deemed to be </w:t>
+      </w:r>
+      <w:r>
+        <w:rPr>
+          <w:b/>
+          <w:bCs/>
+        </w:rPr>
+        <w:t>most-</w:t>
+      </w:r>
+      <w:r>
+        <w:rPr>
+          <w:b/>
+          <w:bCs/>
+        </w:rPr>
+        <w:t xml:space="preserve">valuable </w:t>
+      </w:r>
+      <w:r>
+        <w:rPr>
+          <w:b/>
+          <w:bCs/>
+        </w:rPr>
+        <w:t>for the</w:t>
+      </w:r>
+      <w:r>
+        <w:rPr>
+          <w:b/>
+          <w:bCs/>
+        </w:rPr>
+        <w:t xml:space="preserve"> next sprint. </w:t>
       </w:r>
       <w:r>
         <w:rPr>
@@ -382,8 +417,28 @@
     <w:p>
       <w:pPr>
         <w:pStyle w:val="ListParagraph"/>
-        <w:ind w:left="1080"/>
-      </w:pPr>
+        <w:numPr>
+          <w:ilvl w:val="0"/>
+          <w:numId w:val="10"/>
+        </w:numPr>
+      </w:pPr>
+      <w:r>
+        <w:t xml:space="preserve">The story should be understandable </w:t>
+      </w:r>
+      <w:r>
+        <w:t xml:space="preserve">to </w:t>
+      </w:r>
+      <w:r>
+        <w:t xml:space="preserve">a client as </w:t>
+      </w:r>
+      <w:proofErr w:type="gramStart"/>
+      <w:r>
+        <w:t>it’s</w:t>
+      </w:r>
+      <w:proofErr w:type="gramEnd"/>
+      <w:r>
+        <w:t xml:space="preserve"> purpose is to invite conversation with the client. </w:t>
+      </w:r>
     </w:p>
     <w:p/>
     <w:p>

</xml_diff>

<commit_message>
Final working agreement and defintion of done and ready
</commit_message>
<xml_diff>
--- a/Team Resources/Defintion of Ready and Done.docx
+++ b/Team Resources/Defintion of Ready and Done.docx
@@ -20,24 +20,6 @@
         </w:rPr>
         <w:t>Definition of Done</w:t>
       </w:r>
-      <w:r>
-        <w:rPr>
-          <w:b/>
-          <w:bCs/>
-          <w:sz w:val="28"/>
-          <w:szCs w:val="28"/>
-        </w:rPr>
-        <w:t xml:space="preserve"> </w:t>
-      </w:r>
-      <w:r>
-        <w:rPr>
-          <w:b/>
-          <w:bCs/>
-          <w:sz w:val="28"/>
-          <w:szCs w:val="28"/>
-        </w:rPr>
-        <w:t>of a User Story</w:t>
-      </w:r>
     </w:p>
     <w:p>
       <w:pPr>
@@ -51,77 +33,65 @@
           <w:b/>
           <w:bCs/>
         </w:rPr>
-        <w:t xml:space="preserve">We have taken the definition of done to mean a story </w:t>
-      </w:r>
+        <w:t xml:space="preserve">The </w:t>
+      </w:r>
+      <w:proofErr w:type="gramStart"/>
       <w:r>
         <w:rPr>
           <w:b/>
           <w:bCs/>
         </w:rPr>
-        <w:t xml:space="preserve">is fully implemented into production. Within our Gitlab project we have a “Done” </w:t>
-      </w:r>
+        <w:t>teams</w:t>
+      </w:r>
+      <w:proofErr w:type="gramEnd"/>
       <w:r>
         <w:rPr>
           <w:b/>
           <w:bCs/>
         </w:rPr>
-        <w:t>column</w:t>
+        <w:t xml:space="preserve"> definition of done </w:t>
       </w:r>
       <w:r>
         <w:rPr>
           <w:b/>
           <w:bCs/>
         </w:rPr>
-        <w:t xml:space="preserve"> for tasks that have met all criteria for being done except being implemented</w:t>
+        <w:t xml:space="preserve">changed over time especially when we removed the development branch leaving us only with </w:t>
       </w:r>
       <w:r>
         <w:rPr>
           <w:b/>
           <w:bCs/>
         </w:rPr>
-        <w:t xml:space="preserve"> into master. </w:t>
+        <w:t xml:space="preserve">the production branch and current feature-branches. </w:t>
       </w:r>
       <w:r>
         <w:rPr>
           <w:b/>
           <w:bCs/>
         </w:rPr>
-        <w:t xml:space="preserve">The definition has changed little since it was first defined in week 1 </w:t>
+        <w:t xml:space="preserve">The final version can be found below. </w:t>
       </w:r>
       <w:r>
         <w:rPr>
           <w:b/>
           <w:bCs/>
         </w:rPr>
-        <w:t>as</w:t>
+        <w:t xml:space="preserve">We excluded client sign-off because of concerns it would create a bottleneck when we only see the client once every 2 weeks and we already have limited time. </w:t>
       </w:r>
       <w:r>
         <w:rPr>
           <w:b/>
           <w:bCs/>
         </w:rPr>
-        <w:t xml:space="preserve"> it was felt it was important to highlight the need for </w:t>
+        <w:t xml:space="preserve">We also excluded any mention of performance criteria for the reasons explained in the definition of ready. </w:t>
       </w:r>
       <w:r>
         <w:rPr>
           <w:b/>
           <w:bCs/>
         </w:rPr>
-        <w:t xml:space="preserve">a </w:t>
-      </w:r>
-      <w:r>
-        <w:rPr>
-          <w:b/>
-          <w:bCs/>
-        </w:rPr>
-        <w:t>written code review</w:t>
-      </w:r>
-      <w:r>
-        <w:rPr>
-          <w:b/>
-          <w:bCs/>
-        </w:rPr>
-        <w:t xml:space="preserve"> as part of a task being done. </w:t>
+        <w:t xml:space="preserve"> </w:t>
       </w:r>
     </w:p>
     <w:p>
@@ -151,7 +121,19 @@
         </w:numPr>
       </w:pPr>
       <w:r>
-        <w:t>All performance acceptance criteria met</w:t>
+        <w:t xml:space="preserve">Code </w:t>
+      </w:r>
+      <w:r>
+        <w:t xml:space="preserve">Reviewed by someone else </w:t>
+      </w:r>
+      <w:r>
+        <w:t>(put review as a comment with the issue</w:t>
+      </w:r>
+      <w:r>
+        <w:t xml:space="preserve"> – pair programming also counts as live testing</w:t>
+      </w:r>
+      <w:r>
+        <w:t xml:space="preserve">) </w:t>
       </w:r>
     </w:p>
     <w:p>
@@ -163,19 +145,31 @@
         </w:numPr>
       </w:pPr>
       <w:r>
-        <w:t xml:space="preserve">Code </w:t>
-      </w:r>
-      <w:r>
-        <w:t xml:space="preserve">Reviewed by someone else </w:t>
-      </w:r>
-      <w:r>
-        <w:t>(put review as a comment with the issue</w:t>
-      </w:r>
-      <w:r>
-        <w:t xml:space="preserve"> – pair programming also counts as live testing</w:t>
-      </w:r>
-      <w:r>
-        <w:t xml:space="preserve">) </w:t>
+        <w:t xml:space="preserve">Feature-branch </w:t>
+      </w:r>
+      <w:r>
+        <w:t xml:space="preserve">Implemented into </w:t>
+      </w:r>
+      <w:r>
+        <w:t xml:space="preserve">master </w:t>
+      </w:r>
+      <w:r>
+        <w:t>branch</w:t>
+      </w:r>
+      <w:r>
+        <w:t xml:space="preserve"> </w:t>
+      </w:r>
+      <w:r>
+        <w:t>(</w:t>
+      </w:r>
+      <w:r>
+        <w:t>pull master into the feature-branch first so any potential merging conflicts are resolved away from the master branch then merge into master</w:t>
+      </w:r>
+      <w:r>
+        <w:t>)</w:t>
+      </w:r>
+      <w:r>
+        <w:t xml:space="preserve">. </w:t>
       </w:r>
     </w:p>
     <w:p>
@@ -187,22 +181,10 @@
         </w:numPr>
       </w:pPr>
       <w:r>
-        <w:t xml:space="preserve">Implemented into </w:t>
-      </w:r>
-      <w:r>
-        <w:t xml:space="preserve">master </w:t>
-      </w:r>
-      <w:r>
-        <w:t>branch</w:t>
-      </w:r>
-      <w:r>
-        <w:t xml:space="preserve"> </w:t>
-      </w:r>
-      <w:r>
-        <w:t xml:space="preserve">(Resolve </w:t>
-      </w:r>
-      <w:r>
-        <w:t>merging issues within feature branch rather than master)</w:t>
+        <w:t xml:space="preserve">Code features relevant Junit automated tests for work completed </w:t>
+      </w:r>
+      <w:r>
+        <w:t xml:space="preserve">(if appropriate)  </w:t>
       </w:r>
     </w:p>
     <w:p>
@@ -214,29 +196,16 @@
         </w:numPr>
       </w:pPr>
       <w:r>
-        <w:t xml:space="preserve">Passing automated tests (if appropriate)  </w:t>
+        <w:t>Previously created Junit tests work</w:t>
+      </w:r>
+      <w:r>
+        <w:t xml:space="preserve"> should pass</w:t>
       </w:r>
     </w:p>
     <w:p>
       <w:pPr>
         <w:pStyle w:val="ListParagraph"/>
-        <w:numPr>
-          <w:ilvl w:val="0"/>
-          <w:numId w:val="12"/>
-        </w:numPr>
-      </w:pPr>
-      <w:r>
-        <w:t xml:space="preserve">Signed off by client </w:t>
-      </w:r>
-    </w:p>
-    <w:p>
-      <w:r>
-        <w:t xml:space="preserve">Points 2 and 6 were added later on to see if they improved the way of working and overall quality. </w:t>
-      </w:r>
-    </w:p>
-    <w:p>
-      <w:pPr>
-        <w:ind w:left="720"/>
+        <w:ind w:left="1080"/>
       </w:pPr>
     </w:p>
     <w:p>
@@ -270,93 +239,42 @@
           <w:b/>
           <w:bCs/>
         </w:rPr>
-        <w:t xml:space="preserve">We have taken the definition of ready to mean when a task is ready to </w:t>
+        <w:t xml:space="preserve">As a team we decided a story was ready for the sprint-backlog if it met the below criteria. We initially included that </w:t>
       </w:r>
       <w:r>
         <w:rPr>
           <w:b/>
           <w:bCs/>
         </w:rPr>
-        <w:t xml:space="preserve">enter the sprint-backlog if it’s deemed to be </w:t>
+        <w:t xml:space="preserve">a story should have a wireframe for any needed design but eventually found that it was slowing us down when time was already limited. We also excluded performance requirements as we wanted to </w:t>
       </w:r>
       <w:r>
         <w:rPr>
           <w:b/>
           <w:bCs/>
         </w:rPr>
-        <w:t>most-</w:t>
+        <w:t>focus on providing as many features as possible.</w:t>
       </w:r>
       <w:r>
         <w:rPr>
           <w:b/>
           <w:bCs/>
         </w:rPr>
-        <w:t xml:space="preserve">valuable </w:t>
+        <w:t xml:space="preserve"> If had more time both of performance criteria and wireframes would be </w:t>
       </w:r>
       <w:r>
         <w:rPr>
           <w:b/>
           <w:bCs/>
         </w:rPr>
-        <w:t>for the</w:t>
+        <w:t xml:space="preserve">important to include as they’d help enforce quality standards and guide design. </w:t>
       </w:r>
       <w:r>
         <w:rPr>
           <w:b/>
           <w:bCs/>
         </w:rPr>
-        <w:t xml:space="preserve"> next sprint. </w:t>
-      </w:r>
-      <w:r>
-        <w:rPr>
-          <w:b/>
-          <w:bCs/>
-        </w:rPr>
-        <w:t xml:space="preserve">The Definition of ready has </w:t>
-      </w:r>
-      <w:r>
-        <w:rPr>
-          <w:b/>
-          <w:bCs/>
-        </w:rPr>
-        <w:t xml:space="preserve">seen some improvements seen </w:t>
-      </w:r>
-      <w:proofErr w:type="spellStart"/>
-      <w:r>
-        <w:rPr>
-          <w:b/>
-          <w:bCs/>
-        </w:rPr>
-        <w:t>it’s</w:t>
-      </w:r>
-      <w:proofErr w:type="spellEnd"/>
-      <w:r>
-        <w:rPr>
-          <w:b/>
-          <w:bCs/>
-        </w:rPr>
-        <w:t xml:space="preserve"> initial inception in week 1. Mainly the need for tasks to follow INVEST criteria in particular tasks being small and independent. </w:t>
-      </w:r>
-      <w:r>
-        <w:rPr>
-          <w:b/>
-          <w:bCs/>
-        </w:rPr>
-        <w:t>The team added clarification for outlining tasks</w:t>
-      </w:r>
-      <w:r>
-        <w:rPr>
-          <w:b/>
-          <w:bCs/>
-        </w:rPr>
-        <w:t xml:space="preserve">, </w:t>
-      </w:r>
-      <w:r>
-        <w:rPr>
-          <w:b/>
-          <w:bCs/>
-        </w:rPr>
-        <w:t xml:space="preserve">to improve team understanding of what’s expected. </w:t>
+        <w:t xml:space="preserve"> </w:t>
       </w:r>
     </w:p>
     <w:p>
@@ -386,7 +304,13 @@
         </w:numPr>
       </w:pPr>
       <w:r>
-        <w:t>Has performance testing criteria</w:t>
+        <w:t xml:space="preserve">Story points </w:t>
+      </w:r>
+      <w:r>
+        <w:t xml:space="preserve">assigned </w:t>
+      </w:r>
+      <w:r>
+        <w:t xml:space="preserve">using planning poker </w:t>
       </w:r>
     </w:p>
     <w:p>
@@ -398,13 +322,34 @@
         </w:numPr>
       </w:pPr>
       <w:r>
-        <w:t xml:space="preserve">Story points </w:t>
-      </w:r>
-      <w:r>
-        <w:t xml:space="preserve">assigned </w:t>
-      </w:r>
-      <w:r>
-        <w:t xml:space="preserve">using planning poker </w:t>
+        <w:t>Main t</w:t>
+      </w:r>
+      <w:r>
+        <w:t xml:space="preserve">asks outlined </w:t>
+      </w:r>
+      <w:r>
+        <w:t>(don’t tell</w:t>
+      </w:r>
+      <w:r>
+        <w:t xml:space="preserve"> the developer</w:t>
+      </w:r>
+      <w:r>
+        <w:t xml:space="preserve"> </w:t>
+      </w:r>
+      <w:r>
+        <w:t>exact</w:t>
+      </w:r>
+      <w:r>
+        <w:t xml:space="preserve">ly </w:t>
+      </w:r>
+      <w:r>
+        <w:t>how to solve the problem</w:t>
+      </w:r>
+      <w:r>
+        <w:t>, leave that to them</w:t>
+      </w:r>
+      <w:r>
+        <w:t>)</w:t>
       </w:r>
     </w:p>
     <w:p>
@@ -416,34 +361,7 @@
         </w:numPr>
       </w:pPr>
       <w:r>
-        <w:t>Main t</w:t>
-      </w:r>
-      <w:r>
-        <w:t xml:space="preserve">asks outlined </w:t>
-      </w:r>
-      <w:r>
-        <w:t>(don’t tell</w:t>
-      </w:r>
-      <w:r>
-        <w:t xml:space="preserve"> the developer</w:t>
-      </w:r>
-      <w:r>
-        <w:t xml:space="preserve"> </w:t>
-      </w:r>
-      <w:r>
-        <w:t>exact</w:t>
-      </w:r>
-      <w:r>
-        <w:t xml:space="preserve">ly </w:t>
-      </w:r>
-      <w:r>
-        <w:t>how to solve the problem</w:t>
-      </w:r>
-      <w:r>
-        <w:t>, leave that to them</w:t>
-      </w:r>
-      <w:r>
-        <w:t>)</w:t>
+        <w:t>User story following the “As a &lt;user&gt; I want &lt;feature&gt; so that &lt;value&gt;”</w:t>
       </w:r>
     </w:p>
     <w:p>
@@ -455,7 +373,13 @@
         </w:numPr>
       </w:pPr>
       <w:r>
-        <w:t>User story following the “As a &lt;user&gt; I want &lt;feature&gt; so that &lt;value&gt;”</w:t>
+        <w:t>Follows INVEST criteria.</w:t>
+      </w:r>
+      <w:r>
+        <w:t xml:space="preserve"> </w:t>
+      </w:r>
+      <w:r>
+        <w:t>(Independent, Negotiable, Valuable, Estimable, Small, Testable)</w:t>
       </w:r>
     </w:p>
     <w:p>
@@ -467,78 +391,21 @@
         </w:numPr>
       </w:pPr>
       <w:r>
-        <w:t>Follows INVEST criteria.</w:t>
-      </w:r>
-      <w:r>
-        <w:t xml:space="preserve"> </w:t>
-      </w:r>
-      <w:r>
-        <w:t>(Independent, Negotiable, Valuable, Estimable, Small, Testable)</w:t>
-      </w:r>
-    </w:p>
-    <w:p>
-      <w:pPr>
-        <w:pStyle w:val="ListParagraph"/>
-        <w:numPr>
-          <w:ilvl w:val="0"/>
-          <w:numId w:val="11"/>
-        </w:numPr>
-      </w:pPr>
-      <w:r>
         <w:t xml:space="preserve">The story should be understandable </w:t>
       </w:r>
       <w:r>
         <w:t xml:space="preserve">to </w:t>
       </w:r>
       <w:r>
-        <w:t xml:space="preserve">a client as it’s purpose is to invite conversation with the client. </w:t>
-      </w:r>
-    </w:p>
-    <w:p>
-      <w:pPr>
-        <w:pStyle w:val="ListParagraph"/>
-        <w:numPr>
-          <w:ilvl w:val="0"/>
-          <w:numId w:val="11"/>
-        </w:numPr>
-      </w:pPr>
-      <w:r>
-        <w:t>Has wireframe of user interface design</w:t>
-      </w:r>
-    </w:p>
-    <w:p>
-      <w:r>
-        <w:t xml:space="preserve">Point 2 </w:t>
-      </w:r>
-      <w:r>
-        <w:t xml:space="preserve">was added </w:t>
-      </w:r>
-      <w:r>
-        <w:t>to reflect changes to Definition of Done</w:t>
-      </w:r>
-      <w:r>
-        <w:t xml:space="preserve">. </w:t>
-      </w:r>
-      <w:r>
-        <w:t xml:space="preserve">Point 8 was also added later </w:t>
-      </w:r>
-      <w:r>
-        <w:t xml:space="preserve">as we’d initially started by having wireframes </w:t>
-      </w:r>
-      <w:r>
-        <w:t>for all stories but dropped it</w:t>
-      </w:r>
-      <w:r>
-        <w:t xml:space="preserve"> due</w:t>
-      </w:r>
-      <w:r>
-        <w:t xml:space="preserve"> to time constraints but felt that it did help guide the developer</w:t>
-      </w:r>
-      <w:r>
-        <w:t xml:space="preserve">. </w:t>
-      </w:r>
-      <w:r>
-        <w:t xml:space="preserve"> </w:t>
+        <w:t xml:space="preserve">a client as </w:t>
+      </w:r>
+      <w:proofErr w:type="gramStart"/>
+      <w:r>
+        <w:t>it’s</w:t>
+      </w:r>
+      <w:proofErr w:type="gramEnd"/>
+      <w:r>
+        <w:t xml:space="preserve"> purpose is to invite conversation with the client. </w:t>
       </w:r>
     </w:p>
     <w:p>

</xml_diff>